<commit_message>
OpenSourceTutorials-Android v0.7.1 - "Part 7 - Anko and Extension Functions"
</commit_message>
<xml_diff>
--- a/Part 7 - Anko and Extension Functions/15 - Anko and Extension Functions.docx
+++ b/Part 7 - Anko and Extension Functions/15 - Anko and Extension Functions.docx
@@ -10,14 +10,15 @@
         <w:bidi/>
         <w:jc w:val="both"/>
         <w:rPr>
-          <w:rFonts w:ascii="IRANSansWeb Light" w:hAnsi="IRANSansWeb Light" w:cs="IRANSansWeb Light" w:hint="cs"/>
+          <w:rFonts w:ascii="IRANSansWeb Light" w:hAnsi="IRANSansWeb Light" w:cs="IRANSansWeb Light"/>
           <w:b/>
           <w:bCs/>
           <w:rtl/>
           <w:lang w:bidi="fa-IR"/>
         </w:rPr>
       </w:pPr>
-      <w:proofErr w:type="spellStart"/>
+      <w:bookmarkStart w:id="0" w:name="_GoBack"/>
+      <w:bookmarkEnd w:id="0"/>
       <w:r>
         <w:rPr>
           <w:rFonts w:ascii="IRANSansWeb Light" w:hAnsi="IRANSansWeb Light" w:cs="IRANSansWeb Light"/>
@@ -27,7 +28,6 @@
         </w:rPr>
         <w:t>Anko</w:t>
       </w:r>
-      <w:proofErr w:type="spellEnd"/>
       <w:r>
         <w:rPr>
           <w:rFonts w:ascii="IRANSansWeb Light" w:hAnsi="IRANSansWeb Light" w:cs="IRANSansWeb Light" w:hint="cs"/>
@@ -47,12 +47,11 @@
         <w:bidi/>
         <w:jc w:val="both"/>
         <w:rPr>
-          <w:rFonts w:ascii="IRANSansWeb Light" w:hAnsi="IRANSansWeb Light" w:cs="IRANSansWeb Light" w:hint="cs"/>
-          <w:rtl/>
-          <w:lang w:bidi="fa-IR"/>
-        </w:rPr>
-      </w:pPr>
-      <w:proofErr w:type="spellStart"/>
+          <w:rFonts w:ascii="IRANSansWeb Light" w:hAnsi="IRANSansWeb Light" w:cs="IRANSansWeb Light"/>
+          <w:rtl/>
+          <w:lang w:bidi="fa-IR"/>
+        </w:rPr>
+      </w:pPr>
       <w:r>
         <w:rPr>
           <w:rFonts w:ascii="IRANSansWeb Light" w:hAnsi="IRANSansWeb Light" w:cs="IRANSansWeb Light"/>
@@ -60,7 +59,6 @@
         </w:rPr>
         <w:t>Anko</w:t>
       </w:r>
-      <w:proofErr w:type="spellEnd"/>
       <w:r>
         <w:rPr>
           <w:rFonts w:ascii="IRANSansWeb Light" w:hAnsi="IRANSansWeb Light" w:cs="IRANSansWeb Light" w:hint="cs"/>
@@ -69,7 +67,6 @@
         </w:rPr>
         <w:t xml:space="preserve"> یک کتابخونه قدرتمند توسعه یافته توسط شرکت </w:t>
       </w:r>
-      <w:proofErr w:type="spellStart"/>
       <w:r>
         <w:rPr>
           <w:rFonts w:ascii="IRANSansWeb Light" w:hAnsi="IRANSansWeb Light" w:cs="IRANSansWeb Light"/>
@@ -77,7 +74,6 @@
         </w:rPr>
         <w:t>JetBrains</w:t>
       </w:r>
-      <w:proofErr w:type="spellEnd"/>
       <w:r>
         <w:rPr>
           <w:rFonts w:ascii="IRANSansWeb Light" w:hAnsi="IRANSansWeb Light" w:cs="IRANSansWeb Light" w:hint="cs"/>
@@ -171,7 +167,7 @@
         <w:bidi/>
         <w:jc w:val="both"/>
         <w:rPr>
-          <w:rFonts w:ascii="IRANSansWeb Light" w:hAnsi="IRANSansWeb Light" w:cs="IRANSansWeb Light" w:hint="cs"/>
+          <w:rFonts w:ascii="IRANSansWeb Light" w:hAnsi="IRANSansWeb Light" w:cs="IRANSansWeb Light"/>
           <w:rtl/>
           <w:lang w:bidi="fa-IR"/>
         </w:rPr>
@@ -200,7 +196,6 @@
         </w:rPr>
         <w:t xml:space="preserve"> این کتابخونه بدست میاریم.</w:t>
       </w:r>
-      <w:proofErr w:type="spellStart"/>
       <w:r>
         <w:rPr>
           <w:rFonts w:ascii="IRANSansWeb Light" w:hAnsi="IRANSansWeb Light" w:cs="IRANSansWeb Light"/>
@@ -208,7 +203,6 @@
         </w:rPr>
         <w:t>Anko</w:t>
       </w:r>
-      <w:proofErr w:type="spellEnd"/>
       <w:r>
         <w:rPr>
           <w:rFonts w:ascii="IRANSansWeb Light" w:hAnsi="IRANSansWeb Light" w:cs="IRANSansWeb Light" w:hint="cs"/>
@@ -275,7 +269,6 @@
         </w:rPr>
         <w:t xml:space="preserve">شروع به استفاده از </w:t>
       </w:r>
-      <w:proofErr w:type="spellStart"/>
       <w:r>
         <w:rPr>
           <w:rFonts w:ascii="IRANSansWeb Light" w:hAnsi="IRANSansWeb Light" w:cs="IRANSansWeb Light"/>
@@ -285,7 +278,6 @@
         </w:rPr>
         <w:t>Anko</w:t>
       </w:r>
-      <w:proofErr w:type="spellEnd"/>
     </w:p>
     <w:p>
       <w:pPr>
@@ -295,7 +287,7 @@
         <w:bidi/>
         <w:jc w:val="both"/>
         <w:rPr>
-          <w:rFonts w:ascii="IRANSansWeb Light" w:hAnsi="IRANSansWeb Light" w:cs="IRANSansWeb Light" w:hint="cs"/>
+          <w:rFonts w:ascii="IRANSansWeb Light" w:hAnsi="IRANSansWeb Light" w:cs="IRANSansWeb Light"/>
           <w:rtl/>
           <w:lang w:bidi="fa-IR"/>
         </w:rPr>
@@ -308,7 +300,6 @@
         </w:rPr>
         <w:t xml:space="preserve">قبل از اینکه جلوتر بریم بهتره از </w:t>
       </w:r>
-      <w:proofErr w:type="spellStart"/>
       <w:r>
         <w:rPr>
           <w:rFonts w:ascii="IRANSansWeb Light" w:hAnsi="IRANSansWeb Light" w:cs="IRANSansWeb Light"/>
@@ -316,7 +307,6 @@
         </w:rPr>
         <w:t>Anko</w:t>
       </w:r>
-      <w:proofErr w:type="spellEnd"/>
       <w:r>
         <w:rPr>
           <w:rFonts w:ascii="IRANSansWeb Light" w:hAnsi="IRANSansWeb Light" w:cs="IRANSansWeb Light" w:hint="cs"/>
@@ -325,7 +315,6 @@
         </w:rPr>
         <w:t xml:space="preserve"> برای خلاصه سازی کدهامون استفاده کنیم.همینطور که خواهید دید، زمانی که از </w:t>
       </w:r>
-      <w:proofErr w:type="spellStart"/>
       <w:r>
         <w:rPr>
           <w:rFonts w:ascii="IRANSansWeb Light" w:hAnsi="IRANSansWeb Light" w:cs="IRANSansWeb Light"/>
@@ -333,7 +322,6 @@
         </w:rPr>
         <w:t>Anko</w:t>
       </w:r>
-      <w:proofErr w:type="spellEnd"/>
       <w:r>
         <w:rPr>
           <w:rFonts w:ascii="IRANSansWeb Light" w:hAnsi="IRANSansWeb Light" w:cs="IRANSansWeb Light" w:hint="cs"/>
@@ -357,7 +345,6 @@
         </w:rPr>
         <w:t xml:space="preserve"> رو به همراه نام اون خصیصه یا تابع که ازش استفاده میکنیم رو به فایل اضافه میکنه. به این دلیل که </w:t>
       </w:r>
-      <w:proofErr w:type="spellStart"/>
       <w:r>
         <w:rPr>
           <w:rFonts w:ascii="IRANSansWeb Light" w:hAnsi="IRANSansWeb Light" w:cs="IRANSansWeb Light"/>
@@ -365,7 +352,6 @@
         </w:rPr>
         <w:t>Anko</w:t>
       </w:r>
-      <w:proofErr w:type="spellEnd"/>
       <w:r>
         <w:rPr>
           <w:rFonts w:ascii="IRANSansWeb Light" w:hAnsi="IRANSansWeb Light" w:cs="IRANSansWeb Light" w:hint="cs"/>
@@ -383,7 +369,7 @@
         <w:bidi/>
         <w:jc w:val="both"/>
         <w:rPr>
-          <w:rFonts w:ascii="IRANSansWeb Light" w:hAnsi="IRANSansWeb Light" w:cs="IRANSansWeb Light" w:hint="cs"/>
+          <w:rFonts w:ascii="IRANSansWeb Light" w:hAnsi="IRANSansWeb Light" w:cs="IRANSansWeb Light"/>
           <w:rtl/>
           <w:lang w:bidi="fa-IR"/>
         </w:rPr>
@@ -396,7 +382,6 @@
         </w:rPr>
         <w:t xml:space="preserve">داخل کلاس </w:t>
       </w:r>
-      <w:proofErr w:type="spellStart"/>
       <w:r>
         <w:rPr>
           <w:rFonts w:ascii="IRANSansWeb Light" w:hAnsi="IRANSansWeb Light" w:cs="IRANSansWeb Light"/>
@@ -404,7 +389,6 @@
         </w:rPr>
         <w:t>MainActivity</w:t>
       </w:r>
-      <w:proofErr w:type="spellEnd"/>
       <w:r>
         <w:rPr>
           <w:rFonts w:ascii="IRANSansWeb Light" w:hAnsi="IRANSansWeb Light" w:cs="IRANSansWeb Light" w:hint="cs"/>
@@ -429,7 +413,6 @@
         </w:rPr>
         <w:t xml:space="preserve">تری برای پیداکردن </w:t>
       </w:r>
-      <w:proofErr w:type="spellStart"/>
       <w:r>
         <w:rPr>
           <w:rFonts w:ascii="IRANSansWeb Light" w:hAnsi="IRANSansWeb Light" w:cs="IRANSansWeb Light"/>
@@ -437,7 +420,6 @@
         </w:rPr>
         <w:t>RecyclerView</w:t>
       </w:r>
-      <w:proofErr w:type="spellEnd"/>
       <w:r>
         <w:rPr>
           <w:rFonts w:ascii="IRANSansWeb Light" w:hAnsi="IRANSansWeb Light" w:cs="IRANSansWeb Light" w:hint="cs"/>
@@ -458,8 +440,6 @@
           <w:szCs w:val="22"/>
         </w:rPr>
       </w:pPr>
-      <w:proofErr w:type="spellStart"/>
-      <w:proofErr w:type="gramStart"/>
       <w:r>
         <w:rPr>
           <w:rFonts w:ascii="Fira Code" w:hAnsi="Fira Code"/>
@@ -467,10 +447,17 @@
           <w:sz w:val="22"/>
           <w:szCs w:val="22"/>
         </w:rPr>
-        <w:t>val</w:t>
-      </w:r>
-      <w:proofErr w:type="spellEnd"/>
-      <w:proofErr w:type="gramEnd"/>
+        <w:t xml:space="preserve">val </w:t>
+      </w:r>
+      <w:r>
+        <w:rPr>
+          <w:rFonts w:ascii="Fira Code" w:hAnsi="Fira Code"/>
+          <w:color w:val="F8F8F2"/>
+          <w:sz w:val="22"/>
+          <w:szCs w:val="22"/>
+        </w:rPr>
+        <w:t xml:space="preserve">forecastList: RecyclerView </w:t>
+      </w:r>
       <w:r>
         <w:rPr>
           <w:rFonts w:ascii="Fira Code" w:hAnsi="Fira Code"/>
@@ -478,9 +465,8 @@
           <w:sz w:val="22"/>
           <w:szCs w:val="22"/>
         </w:rPr>
-        <w:t xml:space="preserve"> </w:t>
-      </w:r>
-      <w:proofErr w:type="spellStart"/>
+        <w:t xml:space="preserve">= </w:t>
+      </w:r>
       <w:r>
         <w:rPr>
           <w:rFonts w:ascii="Fira Code" w:hAnsi="Fira Code"/>
@@ -488,37 +474,7 @@
           <w:sz w:val="22"/>
           <w:szCs w:val="22"/>
         </w:rPr>
-        <w:t>forecastList</w:t>
-      </w:r>
-      <w:proofErr w:type="spellEnd"/>
-      <w:r>
-        <w:rPr>
-          <w:rFonts w:ascii="Fira Code" w:hAnsi="Fira Code"/>
-          <w:color w:val="F8F8F2"/>
-          <w:sz w:val="22"/>
-          <w:szCs w:val="22"/>
-        </w:rPr>
-        <w:t xml:space="preserve">: </w:t>
-      </w:r>
-      <w:proofErr w:type="spellStart"/>
-      <w:r>
-        <w:rPr>
-          <w:rFonts w:ascii="Fira Code" w:hAnsi="Fira Code"/>
-          <w:color w:val="F8F8F2"/>
-          <w:sz w:val="22"/>
-          <w:szCs w:val="22"/>
-        </w:rPr>
-        <w:t>RecyclerView</w:t>
-      </w:r>
-      <w:proofErr w:type="spellEnd"/>
-      <w:r>
-        <w:rPr>
-          <w:rFonts w:ascii="Fira Code" w:hAnsi="Fira Code"/>
-          <w:color w:val="F8F8F2"/>
-          <w:sz w:val="22"/>
-          <w:szCs w:val="22"/>
-        </w:rPr>
-        <w:t xml:space="preserve"> </w:t>
+        <w:t>find(R</w:t>
       </w:r>
       <w:r>
         <w:rPr>
@@ -527,7 +483,7 @@
           <w:sz w:val="22"/>
           <w:szCs w:val="22"/>
         </w:rPr>
-        <w:t xml:space="preserve">= </w:t>
+        <w:t>.</w:t>
       </w:r>
       <w:r>
         <w:rPr>
@@ -536,17 +492,7 @@
           <w:sz w:val="22"/>
           <w:szCs w:val="22"/>
         </w:rPr>
-        <w:t>find(</w:t>
-      </w:r>
-      <w:proofErr w:type="spellStart"/>
-      <w:r>
-        <w:rPr>
-          <w:rFonts w:ascii="Fira Code" w:hAnsi="Fira Code"/>
-          <w:color w:val="F8F8F2"/>
-          <w:sz w:val="22"/>
-          <w:szCs w:val="22"/>
-        </w:rPr>
-        <w:t>R</w:t>
+        <w:t>id</w:t>
       </w:r>
       <w:r>
         <w:rPr>
@@ -564,35 +510,7 @@
           <w:sz w:val="22"/>
           <w:szCs w:val="22"/>
         </w:rPr>
-        <w:t>id</w:t>
-      </w:r>
-      <w:r>
-        <w:rPr>
-          <w:rFonts w:ascii="Fira Code" w:hAnsi="Fira Code"/>
-          <w:color w:val="FF79C6"/>
-          <w:sz w:val="22"/>
-          <w:szCs w:val="22"/>
-        </w:rPr>
-        <w:t>.</w:t>
-      </w:r>
-      <w:r>
-        <w:rPr>
-          <w:rFonts w:ascii="Fira Code" w:hAnsi="Fira Code"/>
-          <w:color w:val="F8F8F2"/>
-          <w:sz w:val="22"/>
-          <w:szCs w:val="22"/>
-        </w:rPr>
-        <w:t>forecast_list</w:t>
-      </w:r>
-      <w:proofErr w:type="spellEnd"/>
-      <w:r>
-        <w:rPr>
-          <w:rFonts w:ascii="Fira Code" w:hAnsi="Fira Code"/>
-          <w:color w:val="F8F8F2"/>
-          <w:sz w:val="22"/>
-          <w:szCs w:val="22"/>
-        </w:rPr>
-        <w:t>)</w:t>
+        <w:t>forecast_list)</w:t>
       </w:r>
     </w:p>
     <w:p>
@@ -722,7 +640,7 @@
         <w:bidi/>
         <w:jc w:val="both"/>
         <w:rPr>
-          <w:rFonts w:ascii="IRANSansWeb Light" w:hAnsi="IRANSansWeb Light" w:cs="IRANSansWeb Light" w:hint="cs"/>
+          <w:rFonts w:ascii="IRANSansWeb Light" w:hAnsi="IRANSansWeb Light" w:cs="IRANSansWeb Light"/>
           <w:rtl/>
           <w:lang w:bidi="fa-IR"/>
         </w:rPr>
@@ -807,7 +725,6 @@
           <w:szCs w:val="21"/>
         </w:rPr>
       </w:pPr>
-      <w:proofErr w:type="gramStart"/>
       <w:r>
         <w:rPr>
           <w:rFonts w:ascii="Fira Code" w:hAnsi="Fira Code"/>
@@ -815,9 +732,17 @@
           <w:sz w:val="21"/>
           <w:szCs w:val="21"/>
         </w:rPr>
-        <w:t>fun</w:t>
-      </w:r>
-      <w:proofErr w:type="gramEnd"/>
+        <w:t xml:space="preserve">fun </w:t>
+      </w:r>
+      <w:r>
+        <w:rPr>
+          <w:rFonts w:ascii="Fira Code" w:hAnsi="Fira Code"/>
+          <w:color w:val="F8F8F2"/>
+          <w:sz w:val="21"/>
+          <w:szCs w:val="21"/>
+        </w:rPr>
+        <w:t>Context</w:t>
+      </w:r>
       <w:r>
         <w:rPr>
           <w:rFonts w:ascii="Fira Code" w:hAnsi="Fira Code"/>
@@ -825,17 +750,43 @@
           <w:sz w:val="21"/>
           <w:szCs w:val="21"/>
         </w:rPr>
-        <w:t xml:space="preserve"> </w:t>
-      </w:r>
-      <w:proofErr w:type="spellStart"/>
-      <w:r>
-        <w:rPr>
-          <w:rFonts w:ascii="Fira Code" w:hAnsi="Fira Code"/>
-          <w:color w:val="F8F8F2"/>
-          <w:sz w:val="21"/>
-          <w:szCs w:val="21"/>
-        </w:rPr>
-        <w:t>Context</w:t>
+        <w:t>.</w:t>
+      </w:r>
+      <w:r>
+        <w:rPr>
+          <w:rFonts w:ascii="Fira Code" w:hAnsi="Fira Code"/>
+          <w:color w:val="50FA7B"/>
+          <w:sz w:val="21"/>
+          <w:szCs w:val="21"/>
+        </w:rPr>
+        <w:t>toast</w:t>
+      </w:r>
+      <w:r>
+        <w:rPr>
+          <w:rFonts w:ascii="Fira Code" w:hAnsi="Fira Code"/>
+          <w:color w:val="F8F8F2"/>
+          <w:sz w:val="21"/>
+          <w:szCs w:val="21"/>
+        </w:rPr>
+        <w:t>(</w:t>
+      </w:r>
+      <w:r>
+        <w:rPr>
+          <w:rFonts w:ascii="Fira Code" w:hAnsi="Fira Code"/>
+          <w:color w:val="FFB86C"/>
+          <w:sz w:val="21"/>
+          <w:szCs w:val="21"/>
+        </w:rPr>
+        <w:t>message</w:t>
+      </w:r>
+      <w:r>
+        <w:rPr>
+          <w:rFonts w:ascii="Fira Code" w:hAnsi="Fira Code"/>
+          <w:color w:val="F8F8F2"/>
+          <w:sz w:val="21"/>
+          <w:szCs w:val="21"/>
+        </w:rPr>
+        <w:t>: CharSequence</w:t>
       </w:r>
       <w:r>
         <w:rPr>
@@ -844,26 +795,7 @@
           <w:sz w:val="21"/>
           <w:szCs w:val="21"/>
         </w:rPr>
-        <w:t>.</w:t>
-      </w:r>
-      <w:r>
-        <w:rPr>
-          <w:rFonts w:ascii="Fira Code" w:hAnsi="Fira Code"/>
-          <w:color w:val="50FA7B"/>
-          <w:sz w:val="21"/>
-          <w:szCs w:val="21"/>
-        </w:rPr>
-        <w:t>toast</w:t>
-      </w:r>
-      <w:proofErr w:type="spellEnd"/>
-      <w:r>
-        <w:rPr>
-          <w:rFonts w:ascii="Fira Code" w:hAnsi="Fira Code"/>
-          <w:color w:val="F8F8F2"/>
-          <w:sz w:val="21"/>
-          <w:szCs w:val="21"/>
-        </w:rPr>
-        <w:t>(</w:t>
+        <w:t xml:space="preserve">, </w:t>
       </w:r>
       <w:r>
         <w:rPr>
@@ -872,7 +804,7 @@
           <w:sz w:val="21"/>
           <w:szCs w:val="21"/>
         </w:rPr>
-        <w:t>message</w:t>
+        <w:t>duration</w:t>
       </w:r>
       <w:r>
         <w:rPr>
@@ -883,17 +815,15 @@
         </w:rPr>
         <w:t xml:space="preserve">: </w:t>
       </w:r>
-      <w:proofErr w:type="spellStart"/>
-      <w:r>
-        <w:rPr>
-          <w:rFonts w:ascii="Fira Code" w:hAnsi="Fira Code"/>
-          <w:color w:val="F8F8F2"/>
-          <w:sz w:val="21"/>
-          <w:szCs w:val="21"/>
-        </w:rPr>
-        <w:t>CharSequence</w:t>
-      </w:r>
-      <w:proofErr w:type="spellEnd"/>
+      <w:r>
+        <w:rPr>
+          <w:rFonts w:ascii="Fira Code" w:hAnsi="Fira Code"/>
+          <w:color w:val="8BE9FD"/>
+          <w:sz w:val="21"/>
+          <w:szCs w:val="21"/>
+        </w:rPr>
+        <w:t xml:space="preserve">Int </w:t>
+      </w:r>
       <w:r>
         <w:rPr>
           <w:rFonts w:ascii="Fira Code" w:hAnsi="Fira Code"/>
@@ -901,56 +831,8 @@
           <w:sz w:val="21"/>
           <w:szCs w:val="21"/>
         </w:rPr>
-        <w:t xml:space="preserve">, </w:t>
-      </w:r>
-      <w:r>
-        <w:rPr>
-          <w:rFonts w:ascii="Fira Code" w:hAnsi="Fira Code"/>
-          <w:color w:val="FFB86C"/>
-          <w:sz w:val="21"/>
-          <w:szCs w:val="21"/>
-        </w:rPr>
-        <w:t>duration</w:t>
-      </w:r>
-      <w:r>
-        <w:rPr>
-          <w:rFonts w:ascii="Fira Code" w:hAnsi="Fira Code"/>
-          <w:color w:val="F8F8F2"/>
-          <w:sz w:val="21"/>
-          <w:szCs w:val="21"/>
-        </w:rPr>
-        <w:t xml:space="preserve">: </w:t>
-      </w:r>
-      <w:proofErr w:type="spellStart"/>
-      <w:r>
-        <w:rPr>
-          <w:rFonts w:ascii="Fira Code" w:hAnsi="Fira Code"/>
-          <w:color w:val="8BE9FD"/>
-          <w:sz w:val="21"/>
-          <w:szCs w:val="21"/>
-        </w:rPr>
-        <w:t>Int</w:t>
-      </w:r>
-      <w:proofErr w:type="spellEnd"/>
-      <w:r>
-        <w:rPr>
-          <w:rFonts w:ascii="Fira Code" w:hAnsi="Fira Code"/>
-          <w:color w:val="8BE9FD"/>
-          <w:sz w:val="21"/>
-          <w:szCs w:val="21"/>
-        </w:rPr>
-        <w:t xml:space="preserve"> </w:t>
-      </w:r>
-      <w:r>
-        <w:rPr>
-          <w:rFonts w:ascii="Fira Code" w:hAnsi="Fira Code"/>
-          <w:color w:val="FF79C6"/>
-          <w:sz w:val="21"/>
-          <w:szCs w:val="21"/>
-        </w:rPr>
         <w:t xml:space="preserve">= </w:t>
       </w:r>
-      <w:proofErr w:type="spellStart"/>
       <w:r>
         <w:rPr>
           <w:rFonts w:ascii="Fira Code" w:hAnsi="Fira Code"/>
@@ -982,7 +864,6 @@
         </w:rPr>
         <w:t>LENGTH_SHORT</w:t>
       </w:r>
-      <w:proofErr w:type="spellEnd"/>
       <w:r>
         <w:rPr>
           <w:rFonts w:ascii="Fira Code" w:hAnsi="Fira Code"/>
@@ -1002,7 +883,6 @@
         <w:br/>
         <w:t xml:space="preserve">    </w:t>
       </w:r>
-      <w:proofErr w:type="spellStart"/>
       <w:r>
         <w:rPr>
           <w:rFonts w:ascii="Fira Code" w:hAnsi="Fira Code"/>
@@ -1030,17 +910,7 @@
           <w:sz w:val="21"/>
           <w:szCs w:val="21"/>
         </w:rPr>
-        <w:t>makeText</w:t>
-      </w:r>
-      <w:proofErr w:type="spellEnd"/>
-      <w:r>
-        <w:rPr>
-          <w:rFonts w:ascii="Fira Code" w:hAnsi="Fira Code"/>
-          <w:color w:val="F8F8F2"/>
-          <w:sz w:val="21"/>
-          <w:szCs w:val="21"/>
-        </w:rPr>
-        <w:t>(</w:t>
+        <w:t>makeText(</w:t>
       </w:r>
       <w:r>
         <w:rPr>
@@ -1124,7 +994,7 @@
         <w:bidi/>
         <w:jc w:val="both"/>
         <w:rPr>
-          <w:rFonts w:ascii="IRANSansWeb Light" w:hAnsi="IRANSansWeb Light" w:cs="IRANSansWeb Light" w:hint="cs"/>
+          <w:rFonts w:ascii="IRANSansWeb Light" w:hAnsi="IRANSansWeb Light" w:cs="IRANSansWeb Light"/>
           <w:rtl/>
           <w:lang w:bidi="fa-IR"/>
         </w:rPr>
@@ -1165,7 +1035,6 @@
           <w:szCs w:val="21"/>
         </w:rPr>
       </w:pPr>
-      <w:proofErr w:type="gramStart"/>
       <w:r>
         <w:rPr>
           <w:rFonts w:ascii="Fira Code" w:hAnsi="Fira Code"/>
@@ -1175,7 +1044,6 @@
         </w:rPr>
         <w:t>toast(</w:t>
       </w:r>
-      <w:proofErr w:type="gramEnd"/>
       <w:r>
         <w:rPr>
           <w:rFonts w:ascii="Fira Code" w:hAnsi="Fira Code"/>
@@ -1202,18 +1070,8 @@
           <w:szCs w:val="21"/>
         </w:rPr>
         <w:br/>
-      </w:r>
-      <w:proofErr w:type="gramStart"/>
-      <w:r>
-        <w:rPr>
-          <w:rFonts w:ascii="Fira Code" w:hAnsi="Fira Code"/>
-          <w:color w:val="F8F8F2"/>
-          <w:sz w:val="21"/>
-          <w:szCs w:val="21"/>
-        </w:rPr>
         <w:t>toast(</w:t>
       </w:r>
-      <w:proofErr w:type="gramEnd"/>
       <w:r>
         <w:rPr>
           <w:rFonts w:ascii="Fira Code" w:hAnsi="Fira Code"/>
@@ -1232,7 +1090,6 @@
         </w:rPr>
         <w:t xml:space="preserve">, </w:t>
       </w:r>
-      <w:proofErr w:type="spellStart"/>
       <w:r>
         <w:rPr>
           <w:rFonts w:ascii="Fira Code" w:hAnsi="Fira Code"/>
@@ -1262,7 +1119,6 @@
         </w:rPr>
         <w:t>LENGTH_LONG</w:t>
       </w:r>
-      <w:proofErr w:type="spellEnd"/>
       <w:r>
         <w:rPr>
           <w:rFonts w:ascii="Fira Code" w:hAnsi="Fira Code"/>
@@ -1308,7 +1164,6 @@
         </w:rPr>
         <w:t xml:space="preserve">البته که </w:t>
       </w:r>
-      <w:proofErr w:type="spellStart"/>
       <w:r>
         <w:rPr>
           <w:rFonts w:ascii="IRANSansWeb Light" w:hAnsi="IRANSansWeb Light" w:cs="IRANSansWeb Light"/>
@@ -1316,7 +1171,6 @@
         </w:rPr>
         <w:t>Anko</w:t>
       </w:r>
-      <w:proofErr w:type="spellEnd"/>
       <w:r>
         <w:rPr>
           <w:rFonts w:ascii="IRANSansWeb Light" w:hAnsi="IRANSansWeb Light" w:cs="IRANSansWeb Light" w:hint="cs"/>
@@ -1340,7 +1194,6 @@
         </w:rPr>
         <w:t xml:space="preserve"> به مانند همین تابع درست کرده.</w:t>
       </w:r>
-      <w:proofErr w:type="spellStart"/>
       <w:r>
         <w:rPr>
           <w:rFonts w:ascii="IRANSansWeb Light" w:hAnsi="IRANSansWeb Light" w:cs="IRANSansWeb Light"/>
@@ -1348,7 +1201,6 @@
         </w:rPr>
         <w:t>Anko</w:t>
       </w:r>
-      <w:proofErr w:type="spellEnd"/>
       <w:r>
         <w:rPr>
           <w:rFonts w:ascii="IRANSansWeb Light" w:hAnsi="IRANSansWeb Light" w:cs="IRANSansWeb Light" w:hint="cs"/>
@@ -1357,7 +1209,6 @@
         </w:rPr>
         <w:t xml:space="preserve"> توابع مختلفی برای هم </w:t>
       </w:r>
-      <w:proofErr w:type="spellStart"/>
       <w:r>
         <w:rPr>
           <w:rFonts w:ascii="IRANSansWeb Light" w:hAnsi="IRANSansWeb Light" w:cs="IRANSansWeb Light"/>
@@ -1365,7 +1216,6 @@
         </w:rPr>
         <w:t>CharSequence</w:t>
       </w:r>
-      <w:proofErr w:type="spellEnd"/>
       <w:r>
         <w:rPr>
           <w:rFonts w:ascii="IRANSansWeb Light" w:hAnsi="IRANSansWeb Light" w:cs="IRANSansWeb Light" w:hint="cs"/>
@@ -1416,7 +1266,6 @@
           <w:szCs w:val="21"/>
         </w:rPr>
       </w:pPr>
-      <w:proofErr w:type="gramStart"/>
       <w:r>
         <w:rPr>
           <w:rFonts w:ascii="Fira Code" w:hAnsi="Fira Code"/>
@@ -1426,7 +1275,6 @@
         </w:rPr>
         <w:t>toast(</w:t>
       </w:r>
-      <w:proofErr w:type="gramEnd"/>
       <w:r>
         <w:rPr>
           <w:rFonts w:ascii="Fira Code" w:hAnsi="Fira Code"/>
@@ -1453,38 +1301,7 @@
           <w:szCs w:val="21"/>
         </w:rPr>
         <w:br/>
-      </w:r>
-      <w:proofErr w:type="spellStart"/>
-      <w:proofErr w:type="gramStart"/>
-      <w:r>
-        <w:rPr>
-          <w:rFonts w:ascii="Fira Code" w:hAnsi="Fira Code"/>
-          <w:color w:val="F8F8F2"/>
-          <w:sz w:val="21"/>
-          <w:szCs w:val="21"/>
-        </w:rPr>
-        <w:t>longToast</w:t>
-      </w:r>
-      <w:proofErr w:type="spellEnd"/>
-      <w:r>
-        <w:rPr>
-          <w:rFonts w:ascii="Fira Code" w:hAnsi="Fira Code"/>
-          <w:color w:val="F8F8F2"/>
-          <w:sz w:val="21"/>
-          <w:szCs w:val="21"/>
-        </w:rPr>
-        <w:t>(</w:t>
-      </w:r>
-      <w:proofErr w:type="spellStart"/>
-      <w:proofErr w:type="gramEnd"/>
-      <w:r>
-        <w:rPr>
-          <w:rFonts w:ascii="Fira Code" w:hAnsi="Fira Code"/>
-          <w:color w:val="F8F8F2"/>
-          <w:sz w:val="21"/>
-          <w:szCs w:val="21"/>
-        </w:rPr>
-        <w:t>R</w:t>
+        <w:t>longToast(R</w:t>
       </w:r>
       <w:r>
         <w:rPr>
@@ -1526,7 +1343,6 @@
         </w:rPr>
         <w:t>hello_world</w:t>
       </w:r>
-      <w:proofErr w:type="spellEnd"/>
       <w:r>
         <w:rPr>
           <w:rFonts w:ascii="Fira Code" w:hAnsi="Fira Code"/>
@@ -1613,7 +1429,6 @@
           <w:szCs w:val="21"/>
         </w:rPr>
       </w:pPr>
-      <w:proofErr w:type="gramStart"/>
       <w:r>
         <w:rPr>
           <w:rFonts w:ascii="Fira Code" w:hAnsi="Fira Code"/>
@@ -1621,39 +1436,8 @@
           <w:sz w:val="21"/>
           <w:szCs w:val="21"/>
         </w:rPr>
-        <w:t>public</w:t>
-      </w:r>
-      <w:proofErr w:type="gramEnd"/>
-      <w:r>
-        <w:rPr>
-          <w:rFonts w:ascii="Fira Code" w:hAnsi="Fira Code"/>
-          <w:color w:val="FF79C6"/>
-          <w:sz w:val="21"/>
-          <w:szCs w:val="21"/>
-        </w:rPr>
-        <w:t xml:space="preserve"> </w:t>
-      </w:r>
-      <w:proofErr w:type="spellStart"/>
-      <w:r>
-        <w:rPr>
-          <w:rFonts w:ascii="Fira Code" w:hAnsi="Fira Code"/>
-          <w:color w:val="FF79C6"/>
-          <w:sz w:val="21"/>
-          <w:szCs w:val="21"/>
-        </w:rPr>
-        <w:t>var</w:t>
-      </w:r>
-      <w:proofErr w:type="spellEnd"/>
-      <w:r>
-        <w:rPr>
-          <w:rFonts w:ascii="Fira Code" w:hAnsi="Fira Code"/>
-          <w:color w:val="FF79C6"/>
-          <w:sz w:val="21"/>
-          <w:szCs w:val="21"/>
-        </w:rPr>
-        <w:t xml:space="preserve"> </w:t>
-      </w:r>
-      <w:proofErr w:type="spellStart"/>
+        <w:t xml:space="preserve">public var </w:t>
+      </w:r>
       <w:r>
         <w:rPr>
           <w:rFonts w:ascii="Fira Code" w:hAnsi="Fira Code"/>
@@ -1683,27 +1467,15 @@
         </w:rPr>
         <w:t>text</w:t>
       </w:r>
-      <w:proofErr w:type="spellEnd"/>
-      <w:r>
-        <w:rPr>
-          <w:rFonts w:ascii="Fira Code" w:hAnsi="Fira Code"/>
-          <w:color w:val="F8F8F2"/>
-          <w:sz w:val="21"/>
-          <w:szCs w:val="21"/>
-        </w:rPr>
-        <w:t xml:space="preserve">: </w:t>
-      </w:r>
-      <w:proofErr w:type="spellStart"/>
-      <w:r>
-        <w:rPr>
-          <w:rFonts w:ascii="Fira Code" w:hAnsi="Fira Code"/>
-          <w:color w:val="F8F8F2"/>
-          <w:sz w:val="21"/>
-          <w:szCs w:val="21"/>
-        </w:rPr>
-        <w:t>CharSequence</w:t>
-      </w:r>
-      <w:proofErr w:type="spellEnd"/>
+      <w:r>
+        <w:rPr>
+          <w:rFonts w:ascii="Fira Code" w:hAnsi="Fira Code"/>
+          <w:color w:val="F8F8F2"/>
+          <w:sz w:val="21"/>
+          <w:szCs w:val="21"/>
+        </w:rPr>
+        <w:t>: CharSequence</w:t>
+      </w:r>
       <w:r>
         <w:rPr>
           <w:rFonts w:ascii="Fira Code" w:hAnsi="Fira Code"/>
@@ -1741,25 +1513,14 @@
         </w:rPr>
         <w:t xml:space="preserve">= </w:t>
       </w:r>
-      <w:proofErr w:type="spellStart"/>
-      <w:r>
-        <w:rPr>
-          <w:rFonts w:ascii="Fira Code" w:hAnsi="Fira Code"/>
-          <w:color w:val="F8F8F2"/>
-          <w:sz w:val="21"/>
-          <w:szCs w:val="21"/>
-        </w:rPr>
-        <w:t>getText</w:t>
-      </w:r>
-      <w:proofErr w:type="spellEnd"/>
-      <w:r>
-        <w:rPr>
-          <w:rFonts w:ascii="Fira Code" w:hAnsi="Fira Code"/>
-          <w:color w:val="F8F8F2"/>
-          <w:sz w:val="21"/>
-          <w:szCs w:val="21"/>
-        </w:rPr>
-        <w:t>()</w:t>
+      <w:r>
+        <w:rPr>
+          <w:rFonts w:ascii="Fira Code" w:hAnsi="Fira Code"/>
+          <w:color w:val="F8F8F2"/>
+          <w:sz w:val="21"/>
+          <w:szCs w:val="21"/>
+        </w:rPr>
+        <w:t>getText()</w:t>
       </w:r>
       <w:r>
         <w:rPr>
@@ -1816,25 +1577,14 @@
         </w:rPr>
         <w:t xml:space="preserve">= </w:t>
       </w:r>
-      <w:proofErr w:type="spellStart"/>
-      <w:r>
-        <w:rPr>
-          <w:rFonts w:ascii="Fira Code" w:hAnsi="Fira Code"/>
-          <w:color w:val="F8F8F2"/>
-          <w:sz w:val="21"/>
-          <w:szCs w:val="21"/>
-        </w:rPr>
-        <w:t>setText</w:t>
-      </w:r>
-      <w:proofErr w:type="spellEnd"/>
-      <w:r>
-        <w:rPr>
-          <w:rFonts w:ascii="Fira Code" w:hAnsi="Fira Code"/>
-          <w:color w:val="F8F8F2"/>
-          <w:sz w:val="21"/>
-          <w:szCs w:val="21"/>
-        </w:rPr>
-        <w:t>(</w:t>
+      <w:r>
+        <w:rPr>
+          <w:rFonts w:ascii="Fira Code" w:hAnsi="Fira Code"/>
+          <w:color w:val="F8F8F2"/>
+          <w:sz w:val="21"/>
+          <w:szCs w:val="21"/>
+        </w:rPr>
+        <w:t>setText(</w:t>
       </w:r>
       <w:r>
         <w:rPr>
@@ -1914,12 +1664,10 @@
         <w:bidi/>
         <w:jc w:val="both"/>
         <w:rPr>
-          <w:rFonts w:ascii="IRANSansWeb Light" w:hAnsi="IRANSansWeb Light" w:cs="IRANSansWeb Light" w:hint="cs"/>
-          <w:lang w:bidi="fa-IR"/>
-        </w:rPr>
-      </w:pPr>
-      <w:bookmarkStart w:id="0" w:name="_GoBack"/>
-      <w:bookmarkEnd w:id="0"/>
+          <w:rFonts w:ascii="IRANSansWeb Light" w:hAnsi="IRANSansWeb Light" w:cs="IRANSansWeb Light"/>
+          <w:lang w:bidi="fa-IR"/>
+        </w:rPr>
+      </w:pPr>
     </w:p>
     <w:sectPr>
       <w:pgSz w:w="12240" w:h="15840"/>
@@ -3214,7 +2962,7 @@
 </file>
 
 <file path=customXml/itemProps1.xml><?xml version="1.0" encoding="utf-8"?>
-<ds:datastoreItem xmlns:ds="http://schemas.openxmlformats.org/officeDocument/2006/customXml" ds:itemID="{80146DC0-5AFB-4D09-AF09-ED220843BF0B}">
+<ds:datastoreItem xmlns:ds="http://schemas.openxmlformats.org/officeDocument/2006/customXml" ds:itemID="{79F3FB93-ABCA-4A92-B104-82241307D639}">
   <ds:schemaRefs>
     <ds:schemaRef ds:uri="http://schemas.openxmlformats.org/officeDocument/2006/bibliography"/>
   </ds:schemaRefs>

</xml_diff>